<commit_message>
Mise a jour des spec. debut de la partie dynamique.
</commit_message>
<xml_diff>
--- a/3. Execution/1. Conception/Specifications detailles.docx
+++ b/3. Execution/1. Conception/Specifications detailles.docx
@@ -281,7 +281,7 @@
             </w:rPr>
             <w:fldChar w:fldCharType="separate"/>
           </w:r>
-          <w:hyperlink w:anchor="_Toc415441301" w:history="1">
+          <w:hyperlink w:anchor="_Toc416703312" w:history="1">
             <w:r>
               <w:rPr>
                 <w:rStyle w:val="Lienhypertexte"/>
@@ -327,7 +327,7 @@
                 <w:noProof/>
                 <w:webHidden/>
               </w:rPr>
-              <w:instrText xml:space="preserve"> PAGEREF _Toc415441301 \h </w:instrText>
+              <w:instrText xml:space="preserve"> PAGEREF _Toc416703312 \h </w:instrText>
             </w:r>
             <w:r>
               <w:rPr>
@@ -376,7 +376,7 @@
               <w:lang w:eastAsia="fr-CH"/>
             </w:rPr>
           </w:pPr>
-          <w:hyperlink w:anchor="_Toc415441302" w:history="1">
+          <w:hyperlink w:anchor="_Toc416703313" w:history="1">
             <w:r>
               <w:rPr>
                 <w:rStyle w:val="Lienhypertexte"/>
@@ -423,7 +423,7 @@
                 <w:noProof/>
                 <w:webHidden/>
               </w:rPr>
-              <w:instrText xml:space="preserve"> PAGEREF _Toc415441302 \h </w:instrText>
+              <w:instrText xml:space="preserve"> PAGEREF _Toc416703313 \h </w:instrText>
             </w:r>
             <w:r>
               <w:rPr>
@@ -443,7 +443,7 @@
                 <w:noProof/>
                 <w:webHidden/>
               </w:rPr>
-              <w:t>3</w:t>
+              <w:t>2</w:t>
             </w:r>
             <w:r>
               <w:rPr>
@@ -467,7 +467,7 @@
               <w:lang w:eastAsia="fr-CH"/>
             </w:rPr>
           </w:pPr>
-          <w:hyperlink w:anchor="_Toc415441303" w:history="1">
+          <w:hyperlink w:anchor="_Toc416703314" w:history="1">
             <w:r>
               <w:rPr>
                 <w:rStyle w:val="Lienhypertexte"/>
@@ -513,7 +513,7 @@
                 <w:noProof/>
                 <w:webHidden/>
               </w:rPr>
-              <w:instrText xml:space="preserve"> PAGEREF _Toc415441303 \h </w:instrText>
+              <w:instrText xml:space="preserve"> PAGEREF _Toc416703314 \h </w:instrText>
             </w:r>
             <w:r>
               <w:rPr>
@@ -533,7 +533,7 @@
                 <w:noProof/>
                 <w:webHidden/>
               </w:rPr>
-              <w:t>4</w:t>
+              <w:t>2</w:t>
             </w:r>
             <w:r>
               <w:rPr>
@@ -562,7 +562,7 @@
               <w:lang w:eastAsia="fr-CH"/>
             </w:rPr>
           </w:pPr>
-          <w:hyperlink w:anchor="_Toc415441304" w:history="1">
+          <w:hyperlink w:anchor="_Toc416703315" w:history="1">
             <w:r>
               <w:rPr>
                 <w:rStyle w:val="Lienhypertexte"/>
@@ -609,7 +609,7 @@
                 <w:noProof/>
                 <w:webHidden/>
               </w:rPr>
-              <w:instrText xml:space="preserve"> PAGEREF _Toc415441304 \h </w:instrText>
+              <w:instrText xml:space="preserve"> PAGEREF _Toc416703315 \h </w:instrText>
             </w:r>
             <w:r>
               <w:rPr>
@@ -629,7 +629,7 @@
                 <w:noProof/>
                 <w:webHidden/>
               </w:rPr>
-              <w:t>4</w:t>
+              <w:t>2</w:t>
             </w:r>
             <w:r>
               <w:rPr>
@@ -657,7 +657,7 @@
               <w:lang w:eastAsia="fr-CH"/>
             </w:rPr>
           </w:pPr>
-          <w:hyperlink w:anchor="_Toc415441305" w:history="1">
+          <w:hyperlink w:anchor="_Toc416703316" w:history="1">
             <w:r>
               <w:rPr>
                 <w:rStyle w:val="Lienhypertexte"/>
@@ -703,7 +703,7 @@
                 <w:noProof/>
                 <w:webHidden/>
               </w:rPr>
-              <w:instrText xml:space="preserve"> PAGEREF _Toc415441305 \h </w:instrText>
+              <w:instrText xml:space="preserve"> PAGEREF _Toc416703316 \h </w:instrText>
             </w:r>
             <w:r>
               <w:rPr>
@@ -723,7 +723,7 @@
                 <w:noProof/>
                 <w:webHidden/>
               </w:rPr>
-              <w:t>4</w:t>
+              <w:t>3</w:t>
             </w:r>
             <w:r>
               <w:rPr>
@@ -751,7 +751,7 @@
               <w:lang w:eastAsia="fr-CH"/>
             </w:rPr>
           </w:pPr>
-          <w:hyperlink w:anchor="_Toc415441306" w:history="1">
+          <w:hyperlink w:anchor="_Toc416703317" w:history="1">
             <w:r>
               <w:rPr>
                 <w:rStyle w:val="Lienhypertexte"/>
@@ -797,7 +797,7 @@
                 <w:noProof/>
                 <w:webHidden/>
               </w:rPr>
-              <w:instrText xml:space="preserve"> PAGEREF _Toc415441306 \h </w:instrText>
+              <w:instrText xml:space="preserve"> PAGEREF _Toc416703317 \h </w:instrText>
             </w:r>
             <w:r>
               <w:rPr>
@@ -817,7 +817,7 @@
                 <w:noProof/>
                 <w:webHidden/>
               </w:rPr>
-              <w:t>4</w:t>
+              <w:t>3</w:t>
             </w:r>
             <w:r>
               <w:rPr>
@@ -846,7 +846,7 @@
               <w:lang w:eastAsia="fr-CH"/>
             </w:rPr>
           </w:pPr>
-          <w:hyperlink w:anchor="_Toc415441307" w:history="1">
+          <w:hyperlink w:anchor="_Toc416703318" w:history="1">
             <w:r>
               <w:rPr>
                 <w:rStyle w:val="Lienhypertexte"/>
@@ -893,7 +893,7 @@
                 <w:noProof/>
                 <w:webHidden/>
               </w:rPr>
-              <w:instrText xml:space="preserve"> PAGEREF _Toc415441307 \h </w:instrText>
+              <w:instrText xml:space="preserve"> PAGEREF _Toc416703318 \h </w:instrText>
             </w:r>
             <w:r>
               <w:rPr>
@@ -913,7 +913,7 @@
                 <w:noProof/>
                 <w:webHidden/>
               </w:rPr>
-              <w:t>5</w:t>
+              <w:t>3</w:t>
             </w:r>
             <w:r>
               <w:rPr>
@@ -941,7 +941,7 @@
               <w:lang w:eastAsia="fr-CH"/>
             </w:rPr>
           </w:pPr>
-          <w:hyperlink w:anchor="_Toc415441308" w:history="1">
+          <w:hyperlink w:anchor="_Toc416703319" w:history="1">
             <w:r>
               <w:rPr>
                 <w:rStyle w:val="Lienhypertexte"/>
@@ -987,7 +987,7 @@
                 <w:noProof/>
                 <w:webHidden/>
               </w:rPr>
-              <w:instrText xml:space="preserve"> PAGEREF _Toc415441308 \h </w:instrText>
+              <w:instrText xml:space="preserve"> PAGEREF _Toc416703319 \h </w:instrText>
             </w:r>
             <w:r>
               <w:rPr>
@@ -1007,7 +1007,7 @@
                 <w:noProof/>
                 <w:webHidden/>
               </w:rPr>
-              <w:t>5</w:t>
+              <w:t>3</w:t>
             </w:r>
             <w:r>
               <w:rPr>
@@ -1035,7 +1035,7 @@
               <w:lang w:eastAsia="fr-CH"/>
             </w:rPr>
           </w:pPr>
-          <w:hyperlink w:anchor="_Toc415441309" w:history="1">
+          <w:hyperlink w:anchor="_Toc416703320" w:history="1">
             <w:r>
               <w:rPr>
                 <w:rStyle w:val="Lienhypertexte"/>
@@ -1060,7 +1060,7 @@
                 <w:rStyle w:val="Lienhypertexte"/>
                 <w:noProof/>
               </w:rPr>
-              <w:t>UC 1.1 Créer un problème</w:t>
+              <w:t>UC X.X</w:t>
             </w:r>
             <w:r>
               <w:rPr>
@@ -1081,7 +1081,7 @@
                 <w:noProof/>
                 <w:webHidden/>
               </w:rPr>
-              <w:instrText xml:space="preserve"> PAGEREF _Toc415441309 \h </w:instrText>
+              <w:instrText xml:space="preserve"> PAGEREF _Toc416703320 \h </w:instrText>
             </w:r>
             <w:r>
               <w:rPr>
@@ -1101,477 +1101,7 @@
                 <w:noProof/>
                 <w:webHidden/>
               </w:rPr>
-              <w:t>5</w:t>
-            </w:r>
-            <w:r>
-              <w:rPr>
-                <w:noProof/>
-                <w:webHidden/>
-              </w:rPr>
-              <w:fldChar w:fldCharType="end"/>
-            </w:r>
-          </w:hyperlink>
-        </w:p>
-        <w:p>
-          <w:pPr>
-            <w:pStyle w:val="TM3"/>
-            <w:tabs>
-              <w:tab w:val="left" w:pos="1540"/>
-              <w:tab w:val="right" w:leader="underscore" w:pos="9062"/>
-            </w:tabs>
-            <w:rPr>
-              <w:rFonts w:asciiTheme="minorHAnsi" w:eastAsiaTheme="minorEastAsia" w:hAnsiTheme="minorHAnsi" w:cstheme="minorBidi"/>
-              <w:b w:val="0"/>
-              <w:bCs w:val="0"/>
-              <w:i w:val="0"/>
-              <w:noProof/>
-              <w:color w:val="auto"/>
-              <w:lang w:eastAsia="fr-CH"/>
-            </w:rPr>
-          </w:pPr>
-          <w:hyperlink w:anchor="_Toc415441310" w:history="1">
-            <w:r>
-              <w:rPr>
-                <w:rStyle w:val="Lienhypertexte"/>
-                <w:noProof/>
-              </w:rPr>
-              <w:t>2.2.3</w:t>
-            </w:r>
-            <w:r>
-              <w:rPr>
-                <w:rFonts w:asciiTheme="minorHAnsi" w:eastAsiaTheme="minorEastAsia" w:hAnsiTheme="minorHAnsi" w:cstheme="minorBidi"/>
-                <w:b w:val="0"/>
-                <w:bCs w:val="0"/>
-                <w:i w:val="0"/>
-                <w:noProof/>
-                <w:color w:val="auto"/>
-                <w:lang w:eastAsia="fr-CH"/>
-              </w:rPr>
-              <w:tab/>
-            </w:r>
-            <w:r>
-              <w:rPr>
-                <w:rStyle w:val="Lienhypertexte"/>
-                <w:noProof/>
-              </w:rPr>
-              <w:t>UC 1.2 Charger un problème</w:t>
-            </w:r>
-            <w:r>
-              <w:rPr>
-                <w:noProof/>
-                <w:webHidden/>
-              </w:rPr>
-              <w:tab/>
-            </w:r>
-            <w:r>
-              <w:rPr>
-                <w:noProof/>
-                <w:webHidden/>
-              </w:rPr>
-              <w:fldChar w:fldCharType="begin"/>
-            </w:r>
-            <w:r>
-              <w:rPr>
-                <w:noProof/>
-                <w:webHidden/>
-              </w:rPr>
-              <w:instrText xml:space="preserve"> PAGEREF _Toc415441310 \h </w:instrText>
-            </w:r>
-            <w:r>
-              <w:rPr>
-                <w:noProof/>
-                <w:webHidden/>
-              </w:rPr>
-            </w:r>
-            <w:r>
-              <w:rPr>
-                <w:noProof/>
-                <w:webHidden/>
-              </w:rPr>
-              <w:fldChar w:fldCharType="separate"/>
-            </w:r>
-            <w:r>
-              <w:rPr>
-                <w:noProof/>
-                <w:webHidden/>
-              </w:rPr>
-              <w:t>6</w:t>
-            </w:r>
-            <w:r>
-              <w:rPr>
-                <w:noProof/>
-                <w:webHidden/>
-              </w:rPr>
-              <w:fldChar w:fldCharType="end"/>
-            </w:r>
-          </w:hyperlink>
-        </w:p>
-        <w:p>
-          <w:pPr>
-            <w:pStyle w:val="TM3"/>
-            <w:tabs>
-              <w:tab w:val="left" w:pos="1540"/>
-              <w:tab w:val="right" w:leader="underscore" w:pos="9062"/>
-            </w:tabs>
-            <w:rPr>
-              <w:rFonts w:asciiTheme="minorHAnsi" w:eastAsiaTheme="minorEastAsia" w:hAnsiTheme="minorHAnsi" w:cstheme="minorBidi"/>
-              <w:b w:val="0"/>
-              <w:bCs w:val="0"/>
-              <w:i w:val="0"/>
-              <w:noProof/>
-              <w:color w:val="auto"/>
-              <w:lang w:eastAsia="fr-CH"/>
-            </w:rPr>
-          </w:pPr>
-          <w:hyperlink w:anchor="_Toc415441311" w:history="1">
-            <w:r>
-              <w:rPr>
-                <w:rStyle w:val="Lienhypertexte"/>
-                <w:noProof/>
-              </w:rPr>
-              <w:t>2.2.4</w:t>
-            </w:r>
-            <w:r>
-              <w:rPr>
-                <w:rFonts w:asciiTheme="minorHAnsi" w:eastAsiaTheme="minorEastAsia" w:hAnsiTheme="minorHAnsi" w:cstheme="minorBidi"/>
-                <w:b w:val="0"/>
-                <w:bCs w:val="0"/>
-                <w:i w:val="0"/>
-                <w:noProof/>
-                <w:color w:val="auto"/>
-                <w:lang w:eastAsia="fr-CH"/>
-              </w:rPr>
-              <w:tab/>
-            </w:r>
-            <w:r>
-              <w:rPr>
-                <w:rStyle w:val="Lienhypertexte"/>
-                <w:noProof/>
-              </w:rPr>
-              <w:t>UC 1.3 Sauvegarder un problème</w:t>
-            </w:r>
-            <w:r>
-              <w:rPr>
-                <w:noProof/>
-                <w:webHidden/>
-              </w:rPr>
-              <w:tab/>
-            </w:r>
-            <w:r>
-              <w:rPr>
-                <w:noProof/>
-                <w:webHidden/>
-              </w:rPr>
-              <w:fldChar w:fldCharType="begin"/>
-            </w:r>
-            <w:r>
-              <w:rPr>
-                <w:noProof/>
-                <w:webHidden/>
-              </w:rPr>
-              <w:instrText xml:space="preserve"> PAGEREF _Toc415441311 \h </w:instrText>
-            </w:r>
-            <w:r>
-              <w:rPr>
-                <w:noProof/>
-                <w:webHidden/>
-              </w:rPr>
-            </w:r>
-            <w:r>
-              <w:rPr>
-                <w:noProof/>
-                <w:webHidden/>
-              </w:rPr>
-              <w:fldChar w:fldCharType="separate"/>
-            </w:r>
-            <w:r>
-              <w:rPr>
-                <w:noProof/>
-                <w:webHidden/>
-              </w:rPr>
-              <w:t>6</w:t>
-            </w:r>
-            <w:r>
-              <w:rPr>
-                <w:noProof/>
-                <w:webHidden/>
-              </w:rPr>
-              <w:fldChar w:fldCharType="end"/>
-            </w:r>
-          </w:hyperlink>
-        </w:p>
-        <w:p>
-          <w:pPr>
-            <w:pStyle w:val="TM3"/>
-            <w:tabs>
-              <w:tab w:val="left" w:pos="1540"/>
-              <w:tab w:val="right" w:leader="underscore" w:pos="9062"/>
-            </w:tabs>
-            <w:rPr>
-              <w:rFonts w:asciiTheme="minorHAnsi" w:eastAsiaTheme="minorEastAsia" w:hAnsiTheme="minorHAnsi" w:cstheme="minorBidi"/>
-              <w:b w:val="0"/>
-              <w:bCs w:val="0"/>
-              <w:i w:val="0"/>
-              <w:noProof/>
-              <w:color w:val="auto"/>
-              <w:lang w:eastAsia="fr-CH"/>
-            </w:rPr>
-          </w:pPr>
-          <w:hyperlink w:anchor="_Toc415441312" w:history="1">
-            <w:r>
-              <w:rPr>
-                <w:rStyle w:val="Lienhypertexte"/>
-                <w:noProof/>
-              </w:rPr>
-              <w:t>2.2.5</w:t>
-            </w:r>
-            <w:r>
-              <w:rPr>
-                <w:rFonts w:asciiTheme="minorHAnsi" w:eastAsiaTheme="minorEastAsia" w:hAnsiTheme="minorHAnsi" w:cstheme="minorBidi"/>
-                <w:b w:val="0"/>
-                <w:bCs w:val="0"/>
-                <w:i w:val="0"/>
-                <w:noProof/>
-                <w:color w:val="auto"/>
-                <w:lang w:eastAsia="fr-CH"/>
-              </w:rPr>
-              <w:tab/>
-            </w:r>
-            <w:r>
-              <w:rPr>
-                <w:rStyle w:val="Lienhypertexte"/>
-                <w:noProof/>
-              </w:rPr>
-              <w:t>UC 1.4 Remplir / Modifier la matrice</w:t>
-            </w:r>
-            <w:r>
-              <w:rPr>
-                <w:noProof/>
-                <w:webHidden/>
-              </w:rPr>
-              <w:tab/>
-            </w:r>
-            <w:r>
-              <w:rPr>
-                <w:noProof/>
-                <w:webHidden/>
-              </w:rPr>
-              <w:fldChar w:fldCharType="begin"/>
-            </w:r>
-            <w:r>
-              <w:rPr>
-                <w:noProof/>
-                <w:webHidden/>
-              </w:rPr>
-              <w:instrText xml:space="preserve"> PAGEREF _Toc415441312 \h </w:instrText>
-            </w:r>
-            <w:r>
-              <w:rPr>
-                <w:noProof/>
-                <w:webHidden/>
-              </w:rPr>
-            </w:r>
-            <w:r>
-              <w:rPr>
-                <w:noProof/>
-                <w:webHidden/>
-              </w:rPr>
-              <w:fldChar w:fldCharType="separate"/>
-            </w:r>
-            <w:r>
-              <w:rPr>
-                <w:noProof/>
-                <w:webHidden/>
-              </w:rPr>
-              <w:t>7</w:t>
-            </w:r>
-            <w:r>
-              <w:rPr>
-                <w:noProof/>
-                <w:webHidden/>
-              </w:rPr>
-              <w:fldChar w:fldCharType="end"/>
-            </w:r>
-          </w:hyperlink>
-        </w:p>
-        <w:p>
-          <w:pPr>
-            <w:pStyle w:val="TM3"/>
-            <w:tabs>
-              <w:tab w:val="left" w:pos="1540"/>
-              <w:tab w:val="right" w:leader="underscore" w:pos="9062"/>
-            </w:tabs>
-            <w:rPr>
-              <w:rFonts w:asciiTheme="minorHAnsi" w:eastAsiaTheme="minorEastAsia" w:hAnsiTheme="minorHAnsi" w:cstheme="minorBidi"/>
-              <w:b w:val="0"/>
-              <w:bCs w:val="0"/>
-              <w:i w:val="0"/>
-              <w:noProof/>
-              <w:color w:val="auto"/>
-              <w:lang w:eastAsia="fr-CH"/>
-            </w:rPr>
-          </w:pPr>
-          <w:hyperlink w:anchor="_Toc415441313" w:history="1">
-            <w:r>
-              <w:rPr>
-                <w:rStyle w:val="Lienhypertexte"/>
-                <w:noProof/>
-              </w:rPr>
-              <w:t>2.2.6</w:t>
-            </w:r>
-            <w:r>
-              <w:rPr>
-                <w:rFonts w:asciiTheme="minorHAnsi" w:eastAsiaTheme="minorEastAsia" w:hAnsiTheme="minorHAnsi" w:cstheme="minorBidi"/>
-                <w:b w:val="0"/>
-                <w:bCs w:val="0"/>
-                <w:i w:val="0"/>
-                <w:noProof/>
-                <w:color w:val="auto"/>
-                <w:lang w:eastAsia="fr-CH"/>
-              </w:rPr>
-              <w:tab/>
-            </w:r>
-            <w:r>
-              <w:rPr>
-                <w:rStyle w:val="Lienhypertexte"/>
-                <w:noProof/>
-              </w:rPr>
-              <w:t>UC 2.1 Résoudre directement</w:t>
-            </w:r>
-            <w:r>
-              <w:rPr>
-                <w:noProof/>
-                <w:webHidden/>
-              </w:rPr>
-              <w:tab/>
-            </w:r>
-            <w:r>
-              <w:rPr>
-                <w:noProof/>
-                <w:webHidden/>
-              </w:rPr>
-              <w:fldChar w:fldCharType="begin"/>
-            </w:r>
-            <w:r>
-              <w:rPr>
-                <w:noProof/>
-                <w:webHidden/>
-              </w:rPr>
-              <w:instrText xml:space="preserve"> PAGEREF _Toc415441313 \h </w:instrText>
-            </w:r>
-            <w:r>
-              <w:rPr>
-                <w:noProof/>
-                <w:webHidden/>
-              </w:rPr>
-            </w:r>
-            <w:r>
-              <w:rPr>
-                <w:noProof/>
-                <w:webHidden/>
-              </w:rPr>
-              <w:fldChar w:fldCharType="separate"/>
-            </w:r>
-            <w:r>
-              <w:rPr>
-                <w:noProof/>
-                <w:webHidden/>
-              </w:rPr>
-              <w:t>8</w:t>
-            </w:r>
-            <w:r>
-              <w:rPr>
-                <w:noProof/>
-                <w:webHidden/>
-              </w:rPr>
-              <w:fldChar w:fldCharType="end"/>
-            </w:r>
-          </w:hyperlink>
-        </w:p>
-        <w:p>
-          <w:pPr>
-            <w:pStyle w:val="TM3"/>
-            <w:tabs>
-              <w:tab w:val="left" w:pos="1540"/>
-              <w:tab w:val="right" w:leader="underscore" w:pos="9062"/>
-            </w:tabs>
-            <w:rPr>
-              <w:rFonts w:asciiTheme="minorHAnsi" w:eastAsiaTheme="minorEastAsia" w:hAnsiTheme="minorHAnsi" w:cstheme="minorBidi"/>
-              <w:b w:val="0"/>
-              <w:bCs w:val="0"/>
-              <w:i w:val="0"/>
-              <w:noProof/>
-              <w:color w:val="auto"/>
-              <w:lang w:eastAsia="fr-CH"/>
-            </w:rPr>
-          </w:pPr>
-          <w:hyperlink w:anchor="_Toc415441314" w:history="1">
-            <w:r>
-              <w:rPr>
-                <w:rStyle w:val="Lienhypertexte"/>
-                <w:noProof/>
-              </w:rPr>
-              <w:t>2.2.7</w:t>
-            </w:r>
-            <w:r>
-              <w:rPr>
-                <w:rFonts w:asciiTheme="minorHAnsi" w:eastAsiaTheme="minorEastAsia" w:hAnsiTheme="minorHAnsi" w:cstheme="minorBidi"/>
-                <w:b w:val="0"/>
-                <w:bCs w:val="0"/>
-                <w:i w:val="0"/>
-                <w:noProof/>
-                <w:color w:val="auto"/>
-                <w:lang w:eastAsia="fr-CH"/>
-              </w:rPr>
-              <w:tab/>
-            </w:r>
-            <w:r>
-              <w:rPr>
-                <w:rStyle w:val="Lienhypertexte"/>
-                <w:noProof/>
-              </w:rPr>
-              <w:t>UC 2.2 Résoudre par étape</w:t>
-            </w:r>
-            <w:r>
-              <w:rPr>
-                <w:noProof/>
-                <w:webHidden/>
-              </w:rPr>
-              <w:tab/>
-            </w:r>
-            <w:r>
-              <w:rPr>
-                <w:noProof/>
-                <w:webHidden/>
-              </w:rPr>
-              <w:fldChar w:fldCharType="begin"/>
-            </w:r>
-            <w:r>
-              <w:rPr>
-                <w:noProof/>
-                <w:webHidden/>
-              </w:rPr>
-              <w:instrText xml:space="preserve"> PAGEREF _Toc415441314 \h </w:instrText>
-            </w:r>
-            <w:r>
-              <w:rPr>
-                <w:noProof/>
-                <w:webHidden/>
-              </w:rPr>
-            </w:r>
-            <w:r>
-              <w:rPr>
-                <w:noProof/>
-                <w:webHidden/>
-              </w:rPr>
-              <w:fldChar w:fldCharType="separate"/>
-            </w:r>
-            <w:r>
-              <w:rPr>
-                <w:noProof/>
-                <w:webHidden/>
-              </w:rPr>
-              <w:t>8</w:t>
+              <w:t>4</w:t>
             </w:r>
             <w:r>
               <w:rPr>
@@ -1600,7 +1130,7 @@
               <w:lang w:eastAsia="fr-CH"/>
             </w:rPr>
           </w:pPr>
-          <w:hyperlink w:anchor="_Toc415441315" w:history="1">
+          <w:hyperlink w:anchor="_Toc416703321" w:history="1">
             <w:r>
               <w:rPr>
                 <w:rStyle w:val="Lienhypertexte"/>
@@ -1647,7 +1177,7 @@
                 <w:noProof/>
                 <w:webHidden/>
               </w:rPr>
-              <w:instrText xml:space="preserve"> PAGEREF _Toc415441315 \h </w:instrText>
+              <w:instrText xml:space="preserve"> PAGEREF _Toc416703321 \h </w:instrText>
             </w:r>
             <w:r>
               <w:rPr>
@@ -1667,7 +1197,7 @@
                 <w:noProof/>
                 <w:webHidden/>
               </w:rPr>
-              <w:t>9</w:t>
+              <w:t>4</w:t>
             </w:r>
             <w:r>
               <w:rPr>
@@ -1696,7 +1226,7 @@
               <w:lang w:eastAsia="fr-CH"/>
             </w:rPr>
           </w:pPr>
-          <w:hyperlink w:anchor="_Toc415441316" w:history="1">
+          <w:hyperlink w:anchor="_Toc416703322" w:history="1">
             <w:r>
               <w:rPr>
                 <w:rStyle w:val="Lienhypertexte"/>
@@ -1743,7 +1273,7 @@
                 <w:noProof/>
                 <w:webHidden/>
               </w:rPr>
-              <w:instrText xml:space="preserve"> PAGEREF _Toc415441316 \h </w:instrText>
+              <w:instrText xml:space="preserve"> PAGEREF _Toc416703322 \h </w:instrText>
             </w:r>
             <w:r>
               <w:rPr>
@@ -1763,7 +1293,7 @@
                 <w:noProof/>
                 <w:webHidden/>
               </w:rPr>
-              <w:t>10</w:t>
+              <w:t>4</w:t>
             </w:r>
             <w:r>
               <w:rPr>
@@ -1787,7 +1317,7 @@
               <w:lang w:eastAsia="fr-CH"/>
             </w:rPr>
           </w:pPr>
-          <w:hyperlink w:anchor="_Toc415441317" w:history="1">
+          <w:hyperlink w:anchor="_Toc416703323" w:history="1">
             <w:r>
               <w:rPr>
                 <w:rStyle w:val="Lienhypertexte"/>
@@ -1833,7 +1363,7 @@
                 <w:noProof/>
                 <w:webHidden/>
               </w:rPr>
-              <w:instrText xml:space="preserve"> PAGEREF _Toc415441317 \h </w:instrText>
+              <w:instrText xml:space="preserve"> PAGEREF _Toc416703323 \h </w:instrText>
             </w:r>
             <w:r>
               <w:rPr>
@@ -1853,7 +1383,7 @@
                 <w:noProof/>
                 <w:webHidden/>
               </w:rPr>
-              <w:t>10</w:t>
+              <w:t>5</w:t>
             </w:r>
             <w:r>
               <w:rPr>
@@ -1882,7 +1412,7 @@
               <w:lang w:eastAsia="fr-CH"/>
             </w:rPr>
           </w:pPr>
-          <w:hyperlink w:anchor="_Toc415441318" w:history="1">
+          <w:hyperlink w:anchor="_Toc416703324" w:history="1">
             <w:r>
               <w:rPr>
                 <w:rStyle w:val="Lienhypertexte"/>
@@ -1929,7 +1459,7 @@
                 <w:noProof/>
                 <w:webHidden/>
               </w:rPr>
-              <w:instrText xml:space="preserve"> PAGEREF _Toc415441318 \h </w:instrText>
+              <w:instrText xml:space="preserve"> PAGEREF _Toc416703324 \h </w:instrText>
             </w:r>
             <w:r>
               <w:rPr>
@@ -1949,7 +1479,7 @@
                 <w:noProof/>
                 <w:webHidden/>
               </w:rPr>
-              <w:t>10</w:t>
+              <w:t>5</w:t>
             </w:r>
             <w:r>
               <w:rPr>
@@ -1978,7 +1508,7 @@
               <w:lang w:eastAsia="fr-CH"/>
             </w:rPr>
           </w:pPr>
-          <w:hyperlink w:anchor="_Toc415441319" w:history="1">
+          <w:hyperlink w:anchor="_Toc416703325" w:history="1">
             <w:r>
               <w:rPr>
                 <w:rStyle w:val="Lienhypertexte"/>
@@ -2025,7 +1555,7 @@
                 <w:noProof/>
                 <w:webHidden/>
               </w:rPr>
-              <w:instrText xml:space="preserve"> PAGEREF _Toc415441319 \h </w:instrText>
+              <w:instrText xml:space="preserve"> PAGEREF _Toc416703325 \h </w:instrText>
             </w:r>
             <w:r>
               <w:rPr>
@@ -2045,7 +1575,7 @@
                 <w:noProof/>
                 <w:webHidden/>
               </w:rPr>
-              <w:t>10</w:t>
+              <w:t>5</w:t>
             </w:r>
             <w:r>
               <w:rPr>
@@ -2074,7 +1604,7 @@
               <w:lang w:eastAsia="fr-CH"/>
             </w:rPr>
           </w:pPr>
-          <w:hyperlink w:anchor="_Toc415441320" w:history="1">
+          <w:hyperlink w:anchor="_Toc416703326" w:history="1">
             <w:r>
               <w:rPr>
                 <w:rStyle w:val="Lienhypertexte"/>
@@ -2121,7 +1651,7 @@
                 <w:noProof/>
                 <w:webHidden/>
               </w:rPr>
-              <w:instrText xml:space="preserve"> PAGEREF _Toc415441320 \h </w:instrText>
+              <w:instrText xml:space="preserve"> PAGEREF _Toc416703326 \h </w:instrText>
             </w:r>
             <w:r>
               <w:rPr>
@@ -2141,7 +1671,7 @@
                 <w:noProof/>
                 <w:webHidden/>
               </w:rPr>
-              <w:t>10</w:t>
+              <w:t>5</w:t>
             </w:r>
             <w:r>
               <w:rPr>
@@ -2169,7 +1699,7 @@
               <w:lang w:eastAsia="fr-CH"/>
             </w:rPr>
           </w:pPr>
-          <w:hyperlink w:anchor="_Toc415441321" w:history="1">
+          <w:hyperlink w:anchor="_Toc416703327" w:history="1">
             <w:r>
               <w:rPr>
                 <w:rStyle w:val="Lienhypertexte"/>
@@ -2215,7 +1745,7 @@
                 <w:noProof/>
                 <w:webHidden/>
               </w:rPr>
-              <w:instrText xml:space="preserve"> PAGEREF _Toc415441321 \h </w:instrText>
+              <w:instrText xml:space="preserve"> PAGEREF _Toc416703327 \h </w:instrText>
             </w:r>
             <w:r>
               <w:rPr>
@@ -2235,7 +1765,7 @@
                 <w:noProof/>
                 <w:webHidden/>
               </w:rPr>
-              <w:t>10</w:t>
+              <w:t>5</w:t>
             </w:r>
             <w:r>
               <w:rPr>
@@ -2264,7 +1794,7 @@
               <w:lang w:eastAsia="fr-CH"/>
             </w:rPr>
           </w:pPr>
-          <w:hyperlink w:anchor="_Toc415441322" w:history="1">
+          <w:hyperlink w:anchor="_Toc416703328" w:history="1">
             <w:r>
               <w:rPr>
                 <w:rStyle w:val="Lienhypertexte"/>
@@ -2311,7 +1841,7 @@
                 <w:noProof/>
                 <w:webHidden/>
               </w:rPr>
-              <w:instrText xml:space="preserve"> PAGEREF _Toc415441322 \h </w:instrText>
+              <w:instrText xml:space="preserve"> PAGEREF _Toc416703328 \h </w:instrText>
             </w:r>
             <w:r>
               <w:rPr>
@@ -2331,7 +1861,7 @@
                 <w:noProof/>
                 <w:webHidden/>
               </w:rPr>
-              <w:t>10</w:t>
+              <w:t>5</w:t>
             </w:r>
             <w:r>
               <w:rPr>
@@ -2360,7 +1890,7 @@
               <w:lang w:eastAsia="fr-CH"/>
             </w:rPr>
           </w:pPr>
-          <w:hyperlink w:anchor="_Toc415441323" w:history="1">
+          <w:hyperlink w:anchor="_Toc416703329" w:history="1">
             <w:r>
               <w:rPr>
                 <w:rStyle w:val="Lienhypertexte"/>
@@ -2386,7 +1916,7 @@
                 <w:rStyle w:val="Lienhypertexte"/>
                 <w:noProof/>
               </w:rPr>
-              <w:t>Choix des librairies externes</w:t>
+              <w:t>Choix des librairies</w:t>
             </w:r>
             <w:r>
               <w:rPr>
@@ -2407,7 +1937,7 @@
                 <w:noProof/>
                 <w:webHidden/>
               </w:rPr>
-              <w:instrText xml:space="preserve"> PAGEREF _Toc415441323 \h </w:instrText>
+              <w:instrText xml:space="preserve"> PAGEREF _Toc416703329 \h </w:instrText>
             </w:r>
             <w:r>
               <w:rPr>
@@ -2427,7 +1957,7 @@
                 <w:noProof/>
                 <w:webHidden/>
               </w:rPr>
-              <w:t>11</w:t>
+              <w:t>6</w:t>
             </w:r>
             <w:r>
               <w:rPr>
@@ -2456,7 +1986,7 @@
               <w:lang w:eastAsia="fr-CH"/>
             </w:rPr>
           </w:pPr>
-          <w:hyperlink w:anchor="_Toc415441324" w:history="1">
+          <w:hyperlink w:anchor="_Toc416703330" w:history="1">
             <w:r>
               <w:rPr>
                 <w:rStyle w:val="Lienhypertexte"/>
@@ -2503,7 +2033,7 @@
                 <w:noProof/>
                 <w:webHidden/>
               </w:rPr>
-              <w:instrText xml:space="preserve"> PAGEREF _Toc415441324 \h </w:instrText>
+              <w:instrText xml:space="preserve"> PAGEREF _Toc416703330 \h </w:instrText>
             </w:r>
             <w:r>
               <w:rPr>
@@ -2523,7 +2053,7 @@
                 <w:noProof/>
                 <w:webHidden/>
               </w:rPr>
-              <w:t>11</w:t>
+              <w:t>6</w:t>
             </w:r>
             <w:r>
               <w:rPr>
@@ -2547,7 +2077,7 @@
               <w:lang w:eastAsia="fr-CH"/>
             </w:rPr>
           </w:pPr>
-          <w:hyperlink w:anchor="_Toc415441325" w:history="1">
+          <w:hyperlink w:anchor="_Toc416703331" w:history="1">
             <w:r>
               <w:rPr>
                 <w:rStyle w:val="Lienhypertexte"/>
@@ -2593,7 +2123,7 @@
                 <w:noProof/>
                 <w:webHidden/>
               </w:rPr>
-              <w:instrText xml:space="preserve"> PAGEREF _Toc415441325 \h </w:instrText>
+              <w:instrText xml:space="preserve"> PAGEREF _Toc416703331 \h </w:instrText>
             </w:r>
             <w:r>
               <w:rPr>
@@ -2613,7 +2143,7 @@
                 <w:noProof/>
                 <w:webHidden/>
               </w:rPr>
-              <w:t>11</w:t>
+              <w:t>6</w:t>
             </w:r>
             <w:r>
               <w:rPr>
@@ -2658,7 +2188,7 @@
       <w:pPr>
         <w:pStyle w:val="Titre1"/>
       </w:pPr>
-      <w:bookmarkStart w:id="0" w:name="_Toc415441301"/>
+      <w:bookmarkStart w:id="0" w:name="_Toc416703312"/>
       <w:r>
         <w:lastRenderedPageBreak/>
         <w:t>Introduction</w:t>
@@ -2832,7 +2362,7 @@
       <w:pPr>
         <w:pStyle w:val="Titre2"/>
       </w:pPr>
-      <w:bookmarkStart w:id="1" w:name="_Toc415441302"/>
+      <w:bookmarkStart w:id="1" w:name="_Toc416703313"/>
       <w:r>
         <w:t>Planning</w:t>
       </w:r>
@@ -2871,7 +2401,7 @@
       <w:pPr>
         <w:pStyle w:val="Titre1"/>
       </w:pPr>
-      <w:bookmarkStart w:id="2" w:name="_Toc415441303"/>
+      <w:bookmarkStart w:id="2" w:name="_Toc416703314"/>
       <w:r>
         <w:t>Spécifications des besoins</w:t>
       </w:r>
@@ -2886,7 +2416,7 @@
       <w:pPr>
         <w:pStyle w:val="Titre2"/>
       </w:pPr>
-      <w:bookmarkStart w:id="3" w:name="_Toc415441304"/>
+      <w:bookmarkStart w:id="3" w:name="_Toc416703315"/>
       <w:r>
         <w:t>Besoins utilisateurs</w:t>
       </w:r>
@@ -3000,7 +2530,7 @@
       <w:pPr>
         <w:pStyle w:val="Titre3"/>
       </w:pPr>
-      <w:bookmarkStart w:id="4" w:name="_Toc415441305"/>
+      <w:bookmarkStart w:id="4" w:name="_Toc416703316"/>
       <w:r>
         <w:t>Acteurs</w:t>
       </w:r>
@@ -3042,7 +2572,7 @@
       <w:pPr>
         <w:pStyle w:val="Titre3"/>
       </w:pPr>
-      <w:bookmarkStart w:id="5" w:name="_Toc415441306"/>
+      <w:bookmarkStart w:id="5" w:name="_Toc416703317"/>
       <w:r>
         <w:t>Cas d’utilisation</w:t>
       </w:r>
@@ -3103,7 +2633,7 @@
       <w:pPr>
         <w:pStyle w:val="Titre2"/>
       </w:pPr>
-      <w:bookmarkStart w:id="6" w:name="_Toc415441307"/>
+      <w:bookmarkStart w:id="6" w:name="_Toc416703318"/>
       <w:r>
         <w:t>Scénario</w:t>
       </w:r>
@@ -3118,7 +2648,7 @@
       <w:pPr>
         <w:pStyle w:val="Titre3"/>
       </w:pPr>
-      <w:bookmarkStart w:id="7" w:name="_Toc415441308"/>
+      <w:bookmarkStart w:id="7" w:name="_Toc416703319"/>
       <w:r>
         <w:t>Séparation</w:t>
       </w:r>
@@ -3161,9 +2691,11 @@
       <w:pPr>
         <w:pStyle w:val="Titre3"/>
       </w:pPr>
+      <w:bookmarkStart w:id="8" w:name="_Toc416703320"/>
       <w:r>
         <w:t>UC X.X</w:t>
       </w:r>
+      <w:bookmarkEnd w:id="8"/>
     </w:p>
     <w:p>
       <w:r>
@@ -3191,20 +2723,15 @@
       <w:pPr>
         <w:pStyle w:val="Titre2"/>
       </w:pPr>
-      <w:bookmarkStart w:id="8" w:name="_Toc415441315"/>
+      <w:bookmarkStart w:id="9" w:name="_Toc416703321"/>
       <w:r>
         <w:t>Exigences fonctionnels et non fonctionnels</w:t>
       </w:r>
-      <w:bookmarkEnd w:id="8"/>
-    </w:p>
-    <w:p>
-      <w:r>
-        <w:t>Les exigences fonctionnelles fournissent des détails d’implémentation sur les fonctionnalités de l’application.  Les exigences non fonctionnelles représentent les fac</w:t>
-      </w:r>
-      <w:bookmarkStart w:id="9" w:name="_GoBack"/>
       <w:bookmarkEnd w:id="9"/>
-      <w:r>
-        <w:t>teurs extérieurs imposés à l’application devant être pris en compte lors du développement.</w:t>
+    </w:p>
+    <w:p>
+      <w:r>
+        <w:t>Les exigences fonctionnelles fournissent des détails d’implémentation sur les fonctionnalités de l’application.  Les exigences non fonctionnelles représentent les facteurs extérieurs imposés à l’application devant être pris en compte lors du développement.</w:t>
       </w:r>
     </w:p>
     <w:p>
@@ -3216,7 +2743,7 @@
       <w:pPr>
         <w:pStyle w:val="Titre2"/>
       </w:pPr>
-      <w:bookmarkStart w:id="10" w:name="_Toc415441316"/>
+      <w:bookmarkStart w:id="10" w:name="_Toc416703322"/>
       <w:r>
         <w:t>Maquette</w:t>
       </w:r>
@@ -3282,7 +2809,7 @@
       <w:pPr>
         <w:pStyle w:val="Titre1"/>
       </w:pPr>
-      <w:bookmarkStart w:id="11" w:name="_Toc415441317"/>
+      <w:bookmarkStart w:id="11" w:name="_Toc416703323"/>
       <w:r>
         <w:lastRenderedPageBreak/>
         <w:t>Spécifications techniques</w:t>
@@ -3293,7 +2820,7 @@
       <w:pPr>
         <w:pStyle w:val="Titre2"/>
       </w:pPr>
-      <w:bookmarkStart w:id="12" w:name="_Toc415441318"/>
+      <w:bookmarkStart w:id="12" w:name="_Toc416703324"/>
       <w:r>
         <w:t>Analyse du domaine métier</w:t>
       </w:r>
@@ -3303,7 +2830,7 @@
       <w:pPr>
         <w:pStyle w:val="Titre2"/>
       </w:pPr>
-      <w:bookmarkStart w:id="13" w:name="_Toc415441319"/>
+      <w:bookmarkStart w:id="13" w:name="_Toc416703325"/>
       <w:r>
         <w:t>Diagramme de classe complet</w:t>
       </w:r>
@@ -3313,31 +2840,58 @@
       <w:pPr>
         <w:pStyle w:val="Titre2"/>
       </w:pPr>
-      <w:bookmarkStart w:id="14" w:name="_Toc415441320"/>
+      <w:bookmarkStart w:id="14" w:name="_Toc416703326"/>
       <w:r>
         <w:t>Dynamique de l’application</w:t>
       </w:r>
       <w:bookmarkEnd w:id="14"/>
     </w:p>
     <w:p>
+      <w:r>
+        <w:t>Ce chapitre décrit le comportement</w:t>
+      </w:r>
+      <w:r>
+        <w:t xml:space="preserve"> dynamique</w:t>
+      </w:r>
+      <w:r>
+        <w:t xml:space="preserve"> </w:t>
+      </w:r>
+      <w:r>
+        <w:t>de l’application pour chaque fonction définis dans la partie besoin. Le diagramme de collaboration va permettre de déterminer les objets (les constituants) qui vont être utilisés durant l’action alors que le digramme de séquences détaillés ajoutera une notion de temps et d’ordre dans les liens collaboratifs</w:t>
+      </w:r>
+    </w:p>
+    <w:p>
       <w:pPr>
         <w:pStyle w:val="Titre3"/>
       </w:pPr>
-      <w:bookmarkStart w:id="15" w:name="_Toc415441321"/>
+      <w:bookmarkStart w:id="15" w:name="_Toc416703327"/>
       <w:r>
         <w:t>UC X.X</w:t>
       </w:r>
       <w:bookmarkEnd w:id="15"/>
     </w:p>
     <w:p>
+      <w:r>
+        <w:t xml:space="preserve">Le diagramme de collaboration de chaque cas d’utilisation ainsi que </w:t>
+      </w:r>
+      <w:r>
+        <w:t>le</w:t>
+      </w:r>
+      <w:r>
+        <w:t xml:space="preserve"> diagramme de séquence détaillé sont disponibles dans le document « Dynamique ».</w:t>
+      </w:r>
+      <w:bookmarkStart w:id="16" w:name="_GoBack"/>
+      <w:bookmarkEnd w:id="16"/>
+    </w:p>
+    <w:p>
       <w:pPr>
         <w:pStyle w:val="Titre2"/>
       </w:pPr>
-      <w:bookmarkStart w:id="16" w:name="_Toc415441322"/>
+      <w:bookmarkStart w:id="17" w:name="_Toc416703328"/>
       <w:r>
         <w:t>Architecture de déploiement</w:t>
       </w:r>
-      <w:bookmarkEnd w:id="16"/>
+      <w:bookmarkEnd w:id="17"/>
     </w:p>
     <w:p>
       <w:r>
@@ -3428,7 +2982,7 @@
           <v:shape id="_x0000_i1025" type="#_x0000_t75" style="width:324pt;height:332.75pt" o:ole="">
             <v:imagedata r:id="rId11" o:title=""/>
           </v:shape>
-          <o:OLEObject Type="Embed" ProgID="Visio.Drawing.15" ShapeID="_x0000_i1025" DrawAspect="Content" ObjectID="_1490445128" r:id="rId12"/>
+          <o:OLEObject Type="Embed" ProgID="Visio.Drawing.15" ShapeID="_x0000_i1025" DrawAspect="Content" ObjectID="_1490609313" r:id="rId12"/>
         </w:object>
       </w:r>
     </w:p>
@@ -3436,32 +2990,31 @@
       <w:pPr>
         <w:pStyle w:val="Titre2"/>
       </w:pPr>
-      <w:bookmarkStart w:id="17" w:name="_Toc415441323"/>
-      <w:r>
-        <w:lastRenderedPageBreak/>
+      <w:bookmarkStart w:id="18" w:name="_Toc416703329"/>
+      <w:r>
         <w:t>Choix des librairies</w:t>
       </w:r>
-      <w:bookmarkEnd w:id="17"/>
+      <w:bookmarkEnd w:id="18"/>
     </w:p>
     <w:p>
       <w:pPr>
         <w:pStyle w:val="Titre2"/>
       </w:pPr>
-      <w:bookmarkStart w:id="18" w:name="_Toc415441324"/>
+      <w:bookmarkStart w:id="19" w:name="_Toc416703330"/>
       <w:r>
         <w:t>Tests fonctionnels</w:t>
       </w:r>
-      <w:bookmarkEnd w:id="18"/>
+      <w:bookmarkEnd w:id="19"/>
     </w:p>
     <w:p>
       <w:pPr>
         <w:pStyle w:val="Titre1"/>
       </w:pPr>
-      <w:bookmarkStart w:id="19" w:name="_Toc415441325"/>
+      <w:bookmarkStart w:id="20" w:name="_Toc416703331"/>
       <w:r>
         <w:t>Conclusion</w:t>
       </w:r>
-      <w:bookmarkEnd w:id="19"/>
+      <w:bookmarkEnd w:id="20"/>
     </w:p>
     <w:p>
       <w:r>
@@ -3635,7 +3188,7 @@
             <w:rPr>
               <w:noProof/>
             </w:rPr>
-            <w:t>13 avril 2015</w:t>
+            <w:t>15 avril 2015</w:t>
           </w:r>
           <w:r>
             <w:fldChar w:fldCharType="end"/>
@@ -3740,7 +3293,7 @@
             <w:rPr>
               <w:noProof/>
             </w:rPr>
-            <w:t>6</w:t>
+            <w:t>5</w:t>
           </w:r>
           <w:r>
             <w:fldChar w:fldCharType="end"/>
@@ -7668,7 +7221,7 @@
 </file>
 
 <file path=customXml/itemProps2.xml><?xml version="1.0" encoding="utf-8"?>
-<ds:datastoreItem xmlns:ds="http://schemas.openxmlformats.org/officeDocument/2006/customXml" ds:itemID="{67E9F518-0C67-4CFE-8AD0-C5BEC790A8DA}">
+<ds:datastoreItem xmlns:ds="http://schemas.openxmlformats.org/officeDocument/2006/customXml" ds:itemID="{DA9E87F9-F54E-432A-A12B-C379C21D71DA}">
   <ds:schemaRefs>
     <ds:schemaRef ds:uri="http://schemas.openxmlformats.org/officeDocument/2006/bibliography"/>
   </ds:schemaRefs>

</xml_diff>